<commit_message>
updated the architecture documentation
</commit_message>
<xml_diff>
--- a/artifacts/design/architecture_design.docx
+++ b/artifacts/design/architecture_design.docx
@@ -29,7 +29,7 @@
         <w:jc w:val="center"/>
       </w:pPr>
       <w:r>
-        <w:object w:dxaOrig="10501" w:dyaOrig="7210" w14:anchorId="12AD9C49">
+        <w:object w:dxaOrig="10701" w:dyaOrig="7210" w14:anchorId="35620D82">
           <v:shapetype id="_x0000_t75" coordsize="21600,21600" o:spt="75" o:preferrelative="t" path="m@4@5l@4@11@9@11@9@5xe" filled="f" stroked="f">
             <v:stroke joinstyle="miter"/>
             <v:formulas>
@@ -49,10 +49,10 @@
             <v:path o:extrusionok="f" gradientshapeok="t" o:connecttype="rect"/>
             <o:lock v:ext="edit" aspectratio="t"/>
           </v:shapetype>
-          <v:shape id="_x0000_i1031" type="#_x0000_t75" style="width:468pt;height:321.25pt" o:ole="">
+          <v:shape id="_x0000_i1027" type="#_x0000_t75" style="width:467.65pt;height:315.1pt" o:ole="">
             <v:imagedata r:id="rId5" o:title=""/>
           </v:shape>
-          <o:OLEObject Type="Embed" ProgID="Visio.Drawing.15" ShapeID="_x0000_i1031" DrawAspect="Content" ObjectID="_1674070521" r:id="rId6"/>
+          <o:OLEObject Type="Embed" ProgID="Visio.Drawing.15" ShapeID="_x0000_i1027" DrawAspect="Content" ObjectID="_1676222991" r:id="rId6"/>
         </w:object>
       </w:r>
     </w:p>
@@ -64,14 +64,27 @@
       <w:r>
         <w:t xml:space="preserve">Figure </w:t>
       </w:r>
-      <w:fldSimple w:instr=" SEQ Figure \* ARABIC ">
-        <w:r>
-          <w:rPr>
-            <w:noProof/>
-          </w:rPr>
-          <w:t>1</w:t>
-        </w:r>
-      </w:fldSimple>
+      <w:r>
+        <w:fldChar w:fldCharType="begin"/>
+      </w:r>
+      <w:r>
+        <w:instrText xml:space="preserve"> SEQ Figure \* ARABIC </w:instrText>
+      </w:r>
+      <w:r>
+        <w:fldChar w:fldCharType="separate"/>
+      </w:r>
+      <w:r>
+        <w:rPr>
+          <w:noProof/>
+        </w:rPr>
+        <w:t>1</w:t>
+      </w:r>
+      <w:r>
+        <w:rPr>
+          <w:noProof/>
+        </w:rPr>
+        <w:fldChar w:fldCharType="end"/>
+      </w:r>
       <w:r>
         <w:t xml:space="preserve"> - Warzone Architecture Diagram</w:t>
       </w:r>
@@ -92,22 +105,10 @@
         <w:t>Note</w:t>
       </w:r>
       <w:r>
-        <w:t xml:space="preserve">: packages in the diagram contain some example classes that are both applicable to the system (but may not necessarily be realized in the final build) and that </w:t>
-      </w:r>
-      <w:r>
-        <w:t xml:space="preserve">at this point simply </w:t>
-      </w:r>
-      <w:r>
-        <w:t xml:space="preserve">illustrate the </w:t>
-      </w:r>
-      <w:r>
-        <w:t xml:space="preserve">purpose and </w:t>
-      </w:r>
-      <w:r>
-        <w:t>responsibility of each package</w:t>
-      </w:r>
-      <w:r>
-        <w:t xml:space="preserve"> as described below</w:t>
+        <w:t xml:space="preserve">: packages in the diagram contain some example classes that </w:t>
+      </w:r>
+      <w:r>
+        <w:t>form a subset of the overall set of classes that will eventually be realized by the end of build 1</w:t>
       </w:r>
       <w:r>
         <w:t>.</w:t>
@@ -125,6 +126,12 @@
           <w:lang w:val="en-US"/>
         </w:rPr>
         <w:t>Model</w:t>
+      </w:r>
+      <w:r>
+        <w:rPr>
+          <w:lang w:val="en-US"/>
+        </w:rPr>
+        <w:t xml:space="preserve"> Package/Module</w:t>
       </w:r>
     </w:p>
     <w:p>
@@ -162,7 +169,19 @@
         <w:rPr>
           <w:lang w:val="en-US"/>
         </w:rPr>
-        <w:t xml:space="preserve"> game entities such as Map, Player, Order, Country, </w:t>
+        <w:t xml:space="preserve"> game </w:t>
+      </w:r>
+      <w:r>
+        <w:rPr>
+          <w:lang w:val="en-US"/>
+        </w:rPr>
+        <w:t xml:space="preserve">functions / entities </w:t>
+      </w:r>
+      <w:r>
+        <w:rPr>
+          <w:lang w:val="en-US"/>
+        </w:rPr>
+        <w:t xml:space="preserve">such as Map, Player, Order, Country, </w:t>
       </w:r>
       <w:proofErr w:type="spellStart"/>
       <w:r>
@@ -194,55 +213,19 @@
         <w:rPr>
           <w:lang w:val="en-US"/>
         </w:rPr>
-        <w:t xml:space="preserve">State change requests are defined by </w:t>
-      </w:r>
-      <w:r>
-        <w:rPr>
-          <w:lang w:val="en-US"/>
-        </w:rPr>
-        <w:t>I*Model based interfaces</w:t>
-      </w:r>
-      <w:r>
-        <w:rPr>
-          <w:lang w:val="en-US"/>
-        </w:rPr>
-        <w:t>,</w:t>
-      </w:r>
-      <w:r>
-        <w:rPr>
-          <w:lang w:val="en-US"/>
-        </w:rPr>
-        <w:t xml:space="preserve"> where * is replaced by model defined class names</w:t>
-      </w:r>
-      <w:r>
-        <w:rPr>
-          <w:lang w:val="en-US"/>
-        </w:rPr>
-        <w:t xml:space="preserve">. </w:t>
-      </w:r>
-      <w:r>
-        <w:rPr>
-          <w:lang w:val="en-US"/>
-        </w:rPr>
-        <w:t xml:space="preserve">State change requests </w:t>
-      </w:r>
-      <w:r>
-        <w:rPr>
-          <w:lang w:val="en-US"/>
-        </w:rPr>
-        <w:t xml:space="preserve">are </w:t>
-      </w:r>
-      <w:r>
-        <w:rPr>
-          <w:lang w:val="en-US"/>
-        </w:rPr>
-        <w:t>initiated from the controller</w:t>
-      </w:r>
-      <w:r>
-        <w:rPr>
-          <w:lang w:val="en-US"/>
-        </w:rPr>
-        <w:t>.</w:t>
+        <w:t xml:space="preserve">State change requests are defined by I*Model based interfaces, where * is replaced by </w:t>
+      </w:r>
+      <w:r>
+        <w:rPr>
+          <w:lang w:val="en-US"/>
+        </w:rPr>
+        <w:t xml:space="preserve">the </w:t>
+      </w:r>
+      <w:r>
+        <w:rPr>
+          <w:lang w:val="en-US"/>
+        </w:rPr>
+        <w:t>model defined class names. State change requests are initiated from the controller.</w:t>
       </w:r>
     </w:p>
     <w:p>
@@ -260,57 +243,77 @@
         <w:rPr>
           <w:lang w:val="en-US"/>
         </w:rPr>
-        <w:t xml:space="preserve">State </w:t>
-      </w:r>
-      <w:r>
-        <w:rPr>
-          <w:lang w:val="en-US"/>
-        </w:rPr>
-        <w:t>query</w:t>
-      </w:r>
-      <w:r>
-        <w:rPr>
-          <w:lang w:val="en-US"/>
-        </w:rPr>
-        <w:t xml:space="preserve"> requests are defined by I*</w:t>
+        <w:t>State query requests are defined by I*</w:t>
       </w:r>
       <w:proofErr w:type="spellStart"/>
       <w:r>
         <w:rPr>
           <w:lang w:val="en-US"/>
         </w:rPr>
-        <w:t>Model</w:t>
-      </w:r>
-      <w:r>
-        <w:rPr>
-          <w:lang w:val="en-US"/>
-        </w:rPr>
-        <w:t>View</w:t>
+        <w:t>ModelView</w:t>
       </w:r>
       <w:proofErr w:type="spellEnd"/>
       <w:r>
         <w:rPr>
           <w:lang w:val="en-US"/>
         </w:rPr>
-        <w:t xml:space="preserve"> based interfaces, where * is replaced by model defined class names. State </w:t>
-      </w:r>
-      <w:r>
-        <w:rPr>
-          <w:lang w:val="en-US"/>
-        </w:rPr>
-        <w:t xml:space="preserve">query </w:t>
-      </w:r>
-      <w:r>
-        <w:rPr>
-          <w:lang w:val="en-US"/>
-        </w:rPr>
-        <w:t xml:space="preserve">requests are initiated from the </w:t>
-      </w:r>
+        <w:t xml:space="preserve"> </w:t>
+      </w:r>
+      <w:r>
+        <w:rPr>
+          <w:lang w:val="en-US"/>
+        </w:rPr>
+        <w:t xml:space="preserve">or I*Model </w:t>
+      </w:r>
+      <w:r>
+        <w:rPr>
+          <w:lang w:val="en-US"/>
+        </w:rPr>
+        <w:t xml:space="preserve">based interfaces, where * is replaced by </w:t>
+      </w:r>
+      <w:r>
+        <w:rPr>
+          <w:lang w:val="en-US"/>
+        </w:rPr>
+        <w:t xml:space="preserve">the </w:t>
+      </w:r>
+      <w:r>
+        <w:rPr>
+          <w:lang w:val="en-US"/>
+        </w:rPr>
+        <w:t xml:space="preserve">model defined class names. State query requests are </w:t>
+      </w:r>
+      <w:r>
+        <w:rPr>
+          <w:lang w:val="en-US"/>
+        </w:rPr>
+        <w:t xml:space="preserve">mainly </w:t>
+      </w:r>
+      <w:r>
+        <w:rPr>
+          <w:lang w:val="en-US"/>
+        </w:rPr>
+        <w:t xml:space="preserve">initiated from the </w:t>
+      </w:r>
+      <w:proofErr w:type="gramStart"/>
       <w:r>
         <w:rPr>
           <w:lang w:val="en-US"/>
         </w:rPr>
         <w:t>view</w:t>
+      </w:r>
+      <w:r>
+        <w:rPr>
+          <w:lang w:val="en-US"/>
+        </w:rPr>
+        <w:t xml:space="preserve"> based</w:t>
+      </w:r>
+      <w:proofErr w:type="gramEnd"/>
+      <w:r>
+        <w:rPr>
+          <w:lang w:val="en-US"/>
+        </w:rPr>
+        <w:t xml:space="preserve"> classes, but may also be requested by the controllers</w:t>
       </w:r>
       <w:r>
         <w:rPr>
@@ -334,27 +337,22 @@
         <w:rPr>
           <w:lang w:val="en-US"/>
         </w:rPr>
-        <w:t>Notifies the view of changes to the state of the model</w:t>
-      </w:r>
-      <w:r>
-        <w:rPr>
-          <w:lang w:val="en-US"/>
-        </w:rPr>
-        <w:t xml:space="preserve"> (</w:t>
-      </w:r>
-      <w:proofErr w:type="gramStart"/>
-      <w:r>
-        <w:rPr>
-          <w:lang w:val="en-US"/>
-        </w:rPr>
-        <w:t>e.g.</w:t>
-      </w:r>
-      <w:proofErr w:type="gramEnd"/>
-      <w:r>
-        <w:rPr>
-          <w:lang w:val="en-US"/>
-        </w:rPr>
-        <w:t xml:space="preserve"> Observer)</w:t>
+        <w:lastRenderedPageBreak/>
+        <w:t>Selective classes will make themselves observable, enabling other classes (mainly view based classes, but not limited to), to be notified whenever changes are made to the underlying game state (</w:t>
+      </w:r>
+      <w:proofErr w:type="spellStart"/>
+      <w:r>
+        <w:rPr>
+          <w:lang w:val="en-US"/>
+        </w:rPr>
+        <w:t>ie</w:t>
+      </w:r>
+      <w:proofErr w:type="spellEnd"/>
+      <w:r>
+        <w:rPr>
+          <w:lang w:val="en-US"/>
+        </w:rPr>
+        <w:t xml:space="preserve">. Observer design pattern). </w:t>
       </w:r>
     </w:p>
     <w:p>
@@ -368,7 +366,6 @@
         <w:rPr>
           <w:lang w:val="en-US"/>
         </w:rPr>
-        <w:lastRenderedPageBreak/>
         <w:t>View</w:t>
       </w:r>
     </w:p>
@@ -387,31 +384,7 @@
         <w:rPr>
           <w:lang w:val="en-US"/>
         </w:rPr>
-        <w:t>R</w:t>
-      </w:r>
-      <w:r>
-        <w:rPr>
-          <w:lang w:val="en-US"/>
-        </w:rPr>
-        <w:t xml:space="preserve">enders the state of the application </w:t>
-      </w:r>
-      <w:r>
-        <w:rPr>
-          <w:lang w:val="en-US"/>
-        </w:rPr>
-        <w:t xml:space="preserve">taken from the </w:t>
-      </w:r>
-      <w:r>
-        <w:rPr>
-          <w:lang w:val="en-US"/>
-        </w:rPr>
-        <w:t>Model</w:t>
-      </w:r>
-      <w:r>
-        <w:rPr>
-          <w:lang w:val="en-US"/>
-        </w:rPr>
-        <w:t>.</w:t>
+        <w:t>The game view will interact with the user using the system console.</w:t>
       </w:r>
     </w:p>
     <w:p>
@@ -429,25 +402,25 @@
         <w:rPr>
           <w:lang w:val="en-US"/>
         </w:rPr>
-        <w:t>P</w:t>
-      </w:r>
-      <w:r>
-        <w:rPr>
-          <w:lang w:val="en-US"/>
-        </w:rPr>
-        <w:t>rocesses input</w:t>
-      </w:r>
-      <w:r>
-        <w:rPr>
-          <w:lang w:val="en-US"/>
-        </w:rPr>
-        <w:t xml:space="preserve"> (not necessarily from a user)</w:t>
-      </w:r>
-      <w:r>
-        <w:rPr>
-          <w:lang w:val="en-US"/>
-        </w:rPr>
-        <w:t xml:space="preserve"> as gestures to the Controller</w:t>
+        <w:t>R</w:t>
+      </w:r>
+      <w:r>
+        <w:rPr>
+          <w:lang w:val="en-US"/>
+        </w:rPr>
+        <w:t xml:space="preserve">enders the state of the application </w:t>
+      </w:r>
+      <w:r>
+        <w:rPr>
+          <w:lang w:val="en-US"/>
+        </w:rPr>
+        <w:t xml:space="preserve">taken from the </w:t>
+      </w:r>
+      <w:r>
+        <w:rPr>
+          <w:lang w:val="en-US"/>
+        </w:rPr>
+        <w:t>Model</w:t>
       </w:r>
       <w:r>
         <w:rPr>
@@ -471,7 +444,49 @@
         <w:rPr>
           <w:lang w:val="en-US"/>
         </w:rPr>
-        <w:t>Accepts state change notifications from the Model, using a push model (Observer) which may trigger the view to re-render the output.</w:t>
+        <w:t>P</w:t>
+      </w:r>
+      <w:r>
+        <w:rPr>
+          <w:lang w:val="en-US"/>
+        </w:rPr>
+        <w:t xml:space="preserve">rocesses </w:t>
+      </w:r>
+      <w:r>
+        <w:rPr>
+          <w:lang w:val="en-US"/>
+        </w:rPr>
+        <w:t xml:space="preserve">user </w:t>
+      </w:r>
+      <w:r>
+        <w:rPr>
+          <w:lang w:val="en-US"/>
+        </w:rPr>
+        <w:t>input</w:t>
+      </w:r>
+      <w:r>
+        <w:rPr>
+          <w:lang w:val="en-US"/>
+        </w:rPr>
+        <w:t xml:space="preserve"> </w:t>
+      </w:r>
+      <w:r>
+        <w:rPr>
+          <w:lang w:val="en-US"/>
+        </w:rPr>
+        <w:t>as gestures to the Controller</w:t>
+      </w:r>
+      <w:r>
+        <w:rPr>
+          <w:lang w:val="en-US"/>
+        </w:rPr>
+        <w:t>.</w:t>
+      </w:r>
+      <w:r>
+        <w:rPr>
+          <w:lang w:val="en-US"/>
+        </w:rPr>
+        <w:t xml:space="preserve"> Note that the controller may also invoke methods in the views for user input. </w:t>
       </w:r>
     </w:p>
     <w:p>
@@ -489,21 +504,83 @@
         <w:rPr>
           <w:lang w:val="en-US"/>
         </w:rPr>
-        <w:t xml:space="preserve">View classes implement an </w:t>
+        <w:t>Accepts state change notifications from the Model, using a push model (Observer) which may trigger the view to re-render the output.</w:t>
+      </w:r>
+    </w:p>
+    <w:p>
+      <w:pPr>
+        <w:pStyle w:val="ListParagraph"/>
+        <w:numPr>
+          <w:ilvl w:val="0"/>
+          <w:numId w:val="2"/>
+        </w:numPr>
+        <w:rPr>
+          <w:lang w:val="en-US"/>
+        </w:rPr>
+      </w:pPr>
+      <w:r>
+        <w:rPr>
+          <w:lang w:val="en-US"/>
+        </w:rPr>
+        <w:t>View classes implement an I</w:t>
+      </w:r>
+      <w:r>
+        <w:rPr>
+          <w:lang w:val="en-US"/>
+        </w:rPr>
+        <w:t>*</w:t>
+      </w:r>
+      <w:r>
+        <w:rPr>
+          <w:lang w:val="en-US"/>
+        </w:rPr>
+        <w:t>View interface</w:t>
+      </w:r>
+      <w:r>
+        <w:rPr>
+          <w:lang w:val="en-US"/>
+        </w:rPr>
+        <w:t xml:space="preserve"> (replace * with the name of the view class)</w:t>
+      </w:r>
+      <w:r>
+        <w:rPr>
+          <w:lang w:val="en-US"/>
+        </w:rPr>
+        <w:t xml:space="preserve">. </w:t>
+      </w:r>
+    </w:p>
+    <w:p>
+      <w:pPr>
+        <w:pStyle w:val="ListParagraph"/>
+        <w:numPr>
+          <w:ilvl w:val="0"/>
+          <w:numId w:val="2"/>
+        </w:numPr>
+        <w:rPr>
+          <w:lang w:val="en-US"/>
+        </w:rPr>
+      </w:pPr>
+      <w:r>
+        <w:rPr>
+          <w:lang w:val="en-US"/>
+        </w:rPr>
+        <w:t>Controller classes dictate which views are presented to the user at different points (</w:t>
       </w:r>
       <w:proofErr w:type="spellStart"/>
-      <w:r>
-        <w:rPr>
-          <w:lang w:val="en-US"/>
-        </w:rPr>
-        <w:t>IView</w:t>
+      <w:proofErr w:type="gramStart"/>
+      <w:r>
+        <w:rPr>
+          <w:lang w:val="en-US"/>
+        </w:rPr>
+        <w:t>ie</w:t>
       </w:r>
       <w:proofErr w:type="spellEnd"/>
-      <w:r>
-        <w:rPr>
-          <w:lang w:val="en-US"/>
-        </w:rPr>
-        <w:t xml:space="preserve"> interface, allowing the controller to select different views</w:t>
+      <w:proofErr w:type="gramEnd"/>
+      <w:r>
+        <w:rPr>
+          <w:lang w:val="en-US"/>
+        </w:rPr>
+        <w:t xml:space="preserve"> phases) of the game (e.g. map editor, game startup, game play)</w:t>
       </w:r>
       <w:r>
         <w:rPr>
@@ -615,52 +692,11 @@
         </w:rPr>
         <w:t>actions and state changes in the Model</w:t>
       </w:r>
-    </w:p>
-    <w:p>
-      <w:pPr>
-        <w:pStyle w:val="ListParagraph"/>
-        <w:numPr>
-          <w:ilvl w:val="0"/>
-          <w:numId w:val="3"/>
-        </w:numPr>
-        <w:rPr>
-          <w:lang w:val="en-US"/>
-        </w:rPr>
-      </w:pPr>
-      <w:r>
-        <w:rPr>
-          <w:lang w:val="en-US"/>
-        </w:rPr>
-        <w:t xml:space="preserve">Implements the </w:t>
-      </w:r>
-      <w:proofErr w:type="spellStart"/>
-      <w:r>
-        <w:rPr>
-          <w:lang w:val="en-US"/>
-        </w:rPr>
-        <w:t>IGesture</w:t>
-      </w:r>
-      <w:proofErr w:type="spellEnd"/>
-      <w:r>
-        <w:rPr>
-          <w:lang w:val="en-US"/>
-        </w:rPr>
-        <w:t xml:space="preserve"> interface? (</w:t>
-      </w:r>
-      <w:r>
-        <w:rPr>
-          <w:i/>
-          <w:iCs/>
-          <w:u w:val="single"/>
-          <w:lang w:val="en-US"/>
-        </w:rPr>
-        <w:t>not sure</w:t>
-      </w:r>
-      <w:r>
-        <w:rPr>
-          <w:lang w:val="en-US"/>
-        </w:rPr>
-        <w:t>)</w:t>
+      <w:r>
+        <w:rPr>
+          <w:lang w:val="en-US"/>
+        </w:rPr>
+        <w:t>. The controller may also invoke methods in the views to accept user input when needed.</w:t>
       </w:r>
     </w:p>
     <w:p>

</xml_diff>